<commit_message>
image 4 aangepast Florian
</commit_message>
<xml_diff>
--- a/docx/WhatisAutonomy.docx
+++ b/docx/WhatisAutonomy.docx
@@ -642,7 +642,13 @@
     <w:p>
       <w:r>
         <w:lastRenderedPageBreak/>
-        <w:t xml:space="preserve">![4. The logo for George Lucas’ 1977 film Star Wars, an autonomous work of art according to sociologist Pierre Bourdieu](images/7_autonomy/5_694px-Star_Wars_Logo.jpg) </w:t>
+        <w:t>![4. The logo for George Lucas’ 1977 film Star Wars, an autonomous work of art according to sociologist Pierre Bourdieu](images/7_</w:t>
+      </w:r>
+      <w:r>
+        <w:t>A</w:t>
+      </w:r>
+      <w:r>
+        <w:t xml:space="preserve">utonomy/5_694px-Star_Wars_Logo.jpg) </w:t>
       </w:r>
     </w:p>
     <w:p>
@@ -1882,7 +1888,7 @@
       <w:r>
         <w:t xml:space="preserve">retrieved from </w:t>
       </w:r>
-      <w:hyperlink r:id="rId19" w:history="1">
+      <w:hyperlink r:id="rId19" w:anchor="/media/File:Waymo_Chrysler_Pacifica_in_Los_Altos,_2017.jpg" w:history="1">
         <w:r>
           <w:rPr>
             <w:rStyle w:val="Hyperlink"/>

</xml_diff>